<commit_message>
bilan kevin et rosanne
</commit_message>
<xml_diff>
--- a/bilanIteration/bilan_iteration_7.docx
+++ b/bilanIteration/bilan_iteration_7.docx
@@ -1,6 +1,6 @@
 
 <file path=word/document.xml><?xml version="1.0" encoding="utf-8"?>
-<w:document xmlns:wpc="http://schemas.microsoft.com/office/word/2010/wordprocessingCanvas" xmlns:cx="http://schemas.microsoft.com/office/drawing/2014/chartex" xmlns:cx1="http://schemas.microsoft.com/office/drawing/2015/9/8/chartex" xmlns:mc="http://schemas.openxmlformats.org/markup-compatibility/2006" xmlns:o="urn:schemas-microsoft-com:office:office" xmlns:r="http://schemas.openxmlformats.org/officeDocument/2006/relationships" xmlns:m="http://schemas.openxmlformats.org/officeDocument/2006/math" xmlns:v="urn:schemas-microsoft-com:vml" xmlns:wp14="http://schemas.microsoft.com/office/word/2010/wordprocessingDrawing" xmlns:wp="http://schemas.openxmlformats.org/drawingml/2006/wordprocessingDrawing" xmlns:w10="urn:schemas-microsoft-com:office:word" xmlns:w="http://schemas.openxmlformats.org/wordprocessingml/2006/main" xmlns:w14="http://schemas.microsoft.com/office/word/2010/wordml" xmlns:w15="http://schemas.microsoft.com/office/word/2012/wordml" xmlns:w16se="http://schemas.microsoft.com/office/word/2015/wordml/symex" xmlns:wpg="http://schemas.microsoft.com/office/word/2010/wordprocessingGroup" xmlns:wpi="http://schemas.microsoft.com/office/word/2010/wordprocessingInk" xmlns:wne="http://schemas.microsoft.com/office/word/2006/wordml" xmlns:wps="http://schemas.microsoft.com/office/word/2010/wordprocessingShape" mc:Ignorable="w14 w15 w16se wp14">
+<w:document xmlns:wpc="http://schemas.microsoft.com/office/word/2010/wordprocessingCanvas" xmlns:mc="http://schemas.openxmlformats.org/markup-compatibility/2006" xmlns:o="urn:schemas-microsoft-com:office:office" xmlns:r="http://schemas.openxmlformats.org/officeDocument/2006/relationships" xmlns:m="http://schemas.openxmlformats.org/officeDocument/2006/math" xmlns:v="urn:schemas-microsoft-com:vml" xmlns:wp14="http://schemas.microsoft.com/office/word/2010/wordprocessingDrawing" xmlns:wp="http://schemas.openxmlformats.org/drawingml/2006/wordprocessingDrawing" xmlns:w10="urn:schemas-microsoft-com:office:word" xmlns:w="http://schemas.openxmlformats.org/wordprocessingml/2006/main" xmlns:w14="http://schemas.microsoft.com/office/word/2010/wordml" xmlns:w15="http://schemas.microsoft.com/office/word/2012/wordml" xmlns:wpg="http://schemas.microsoft.com/office/word/2010/wordprocessingGroup" xmlns:wpi="http://schemas.microsoft.com/office/word/2010/wordprocessingInk" xmlns:wne="http://schemas.microsoft.com/office/word/2006/wordml" xmlns:wps="http://schemas.microsoft.com/office/word/2010/wordprocessingShape" mc:Ignorable="w14 w15 wp14">
   <w:body>
     <w:p>
       <w:pPr>
@@ -199,7 +199,7 @@
               </wp:anchor>
             </w:drawing>
           </mc:Choice>
-          <mc:Fallback>
+          <mc:Fallback xmlns:w16se="http://schemas.microsoft.com/office/word/2015/wordml/symex" xmlns:cx1="http://schemas.microsoft.com/office/drawing/2015/9/8/chartex" xmlns:cx="http://schemas.microsoft.com/office/drawing/2014/chartex">
             <w:pict>
               <v:line w14:anchorId="3ECA96C6" id="Connecteur droit 2" o:spid="_x0000_s1026" style="position:absolute;z-index:4;visibility:visible;mso-wrap-style:square;mso-wrap-distance-left:9pt;mso-wrap-distance-top:0;mso-wrap-distance-right:9pt;mso-wrap-distance-bottom:0;mso-position-horizontal:left;mso-position-horizontal-relative:margin;mso-position-vertical:absolute;mso-position-vertical-relative:text" from="0,2.25pt" to="485.8pt,3.05pt" o:gfxdata="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" strokecolor="#4f81bd" strokeweight=".71mm">
                 <w10:wrap anchorx="margin"/>
@@ -219,13 +219,41 @@
           <w:lang w:eastAsia="fr-CH"/>
         </w:rPr>
       </w:pPr>
+      <w:proofErr w:type="spellStart"/>
       <w:r>
         <w:rPr>
           <w:rFonts w:ascii="Calibri" w:eastAsia="Times New Roman" w:hAnsi="Calibri" w:cs="Times New Roman"/>
           <w:color w:val="000007"/>
           <w:lang w:eastAsia="fr-CH"/>
         </w:rPr>
-        <w:t xml:space="preserve">Implémentation du jeu et de ses règles. Cas d’utilisation : Jouer (Echecs 1 et 2) </w:t>
+        <w:t>Implémentation</w:t>
+      </w:r>
+      <w:proofErr w:type="spellEnd"/>
+      <w:r>
+        <w:rPr>
+          <w:rFonts w:ascii="Calibri" w:eastAsia="Times New Roman" w:hAnsi="Calibri" w:cs="Times New Roman"/>
+          <w:color w:val="000007"/>
+          <w:lang w:eastAsia="fr-CH"/>
+        </w:rPr>
+        <w:t xml:space="preserve"> du jeu et de ses </w:t>
+      </w:r>
+      <w:proofErr w:type="spellStart"/>
+      <w:r>
+        <w:rPr>
+          <w:rFonts w:ascii="Calibri" w:eastAsia="Times New Roman" w:hAnsi="Calibri" w:cs="Times New Roman"/>
+          <w:color w:val="000007"/>
+          <w:lang w:eastAsia="fr-CH"/>
+        </w:rPr>
+        <w:t>règles</w:t>
+      </w:r>
+      <w:proofErr w:type="spellEnd"/>
+      <w:r>
+        <w:rPr>
+          <w:rFonts w:ascii="Calibri" w:eastAsia="Times New Roman" w:hAnsi="Calibri" w:cs="Times New Roman"/>
+          <w:color w:val="000007"/>
+          <w:lang w:eastAsia="fr-CH"/>
+        </w:rPr>
+        <w:t xml:space="preserve">. Cas d’utilisation : Jouer (Echecs 1 et 2) </w:t>
       </w:r>
     </w:p>
     <w:p>
@@ -375,7 +403,7 @@
               </wp:anchor>
             </w:drawing>
           </mc:Choice>
-          <mc:Fallback>
+          <mc:Fallback xmlns:w16se="http://schemas.microsoft.com/office/word/2015/wordml/symex" xmlns:cx1="http://schemas.microsoft.com/office/drawing/2015/9/8/chartex" xmlns:cx="http://schemas.microsoft.com/office/drawing/2014/chartex">
             <w:pict>
               <v:line w14:anchorId="72FB44AC" id="Connecteur droit 2" o:spid="_x0000_s1026" style="position:absolute;z-index:5;visibility:visible;mso-wrap-style:square;mso-wrap-distance-left:9pt;mso-wrap-distance-top:0;mso-wrap-distance-right:9pt;mso-wrap-distance-bottom:0;mso-position-horizontal:absolute;mso-position-horizontal-relative:margin;mso-position-vertical:absolute;mso-position-vertical-relative:text" from="0,4pt" to="485.8pt,4.8pt" o:gfxdata="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" strokecolor="#4f81bd" strokeweight=".71mm">
                 <w10:wrap anchorx="margin"/>
@@ -542,7 +570,7 @@
               </wp:anchor>
             </w:drawing>
           </mc:Choice>
-          <mc:Fallback>
+          <mc:Fallback xmlns:w16se="http://schemas.microsoft.com/office/word/2015/wordml/symex" xmlns:cx1="http://schemas.microsoft.com/office/drawing/2015/9/8/chartex" xmlns:cx="http://schemas.microsoft.com/office/drawing/2014/chartex">
             <w:pict>
               <v:line w14:anchorId="638DDA3B" id="Connecteur droit 2" o:spid="_x0000_s1026" style="position:absolute;z-index:6;visibility:visible;mso-wrap-style:square;mso-wrap-distance-left:9pt;mso-wrap-distance-top:0;mso-wrap-distance-right:9pt;mso-wrap-distance-bottom:0;mso-position-horizontal:absolute;mso-position-horizontal-relative:margin;mso-position-vertical:absolute;mso-position-vertical-relative:text" from="0,3.95pt" to="485.8pt,4.75pt" o:gfxdata="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" strokecolor="#4f81bd" strokeweight=".71mm">
                 <w10:wrap anchorx="margin"/>
@@ -562,7 +590,15 @@
         <w:spacing w:after="0"/>
       </w:pPr>
       <w:r>
-        <w:t xml:space="preserve">Le thread de communication est en cours d’implémentation, il n’est donc toujours pas possible de gérer les tours et donc de jouer. Malgré cela d’autres tâches ont pu être effectuées. </w:t>
+        <w:t xml:space="preserve">Le thread de communication est en cours d’implémentation, il n’est donc toujours pas possible de </w:t>
+      </w:r>
+      <w:proofErr w:type="gramStart"/>
+      <w:r>
+        <w:t>gérer</w:t>
+      </w:r>
+      <w:proofErr w:type="gramEnd"/>
+      <w:r>
+        <w:t xml:space="preserve"> les tours et donc de jouer. Malgré cela d’autres tâches ont pu être effectuées. </w:t>
       </w:r>
     </w:p>
     <w:p>
@@ -675,7 +711,7 @@
               </wp:anchor>
             </w:drawing>
           </mc:Choice>
-          <mc:Fallback>
+          <mc:Fallback xmlns:w16se="http://schemas.microsoft.com/office/word/2015/wordml/symex" xmlns:cx1="http://schemas.microsoft.com/office/drawing/2015/9/8/chartex" xmlns:cx="http://schemas.microsoft.com/office/drawing/2014/chartex">
             <w:pict>
               <v:line w14:anchorId="57569248" id="Connecteur droit 2" o:spid="_x0000_s1026" style="position:absolute;z-index:7;visibility:visible;mso-wrap-style:square;mso-wrap-distance-left:9pt;mso-wrap-distance-top:0;mso-wrap-distance-right:9pt;mso-wrap-distance-bottom:0;mso-position-horizontal:absolute;mso-position-horizontal-relative:margin;mso-position-vertical:absolute;mso-position-vertical-relative:text" from="0,4pt" to="485.8pt,4.8pt" o:gfxdata="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" strokecolor="#4f81bd" strokeweight=".71mm">
                 <w10:wrap anchorx="margin"/>
@@ -712,6 +748,9 @@
       <w:r>
         <w:t xml:space="preserve">Kevin : </w:t>
       </w:r>
+      <w:r>
+        <w:t>Gestion du tour du joueur, Mise en place sur le serveur de l’envoi des commandes aux clients pour la mise à jour des vues et l’envoi du tour du joueur. 5h</w:t>
+      </w:r>
     </w:p>
     <w:p>
       <w:pPr>
@@ -730,6 +769,9 @@
       <w:r>
         <w:t>Ibrahim :</w:t>
       </w:r>
+      <w:r>
+        <w:t xml:space="preserve"> </w:t>
+      </w:r>
     </w:p>
     <w:p>
       <w:pPr>
@@ -748,11 +790,9 @@
       <w:r>
         <w:t>Madolyne :</w:t>
       </w:r>
-    </w:p>
-    <w:p>
-      <w:pPr>
-        <w:spacing w:after="0"/>
-      </w:pPr>
+      <w:r>
+        <w:t xml:space="preserve"> </w:t>
+      </w:r>
       <w:r>
         <w:t>Possibilité de rejoindre une partie, de lancer les dés en sauvegardant les dés que l’on veut : 5h</w:t>
       </w:r>
@@ -769,11 +809,18 @@
       <w:r>
         <w:t>Rosanne :</w:t>
       </w:r>
-    </w:p>
-    <w:p>
-      <w:pPr>
-        <w:spacing w:after="0"/>
-      </w:pPr>
+      <w:r>
+        <w:t xml:space="preserve"> </w:t>
+      </w:r>
+      <w:r>
+        <w:t xml:space="preserve">Recherche et implémentation du thread de </w:t>
+      </w:r>
+      <w:r>
+        <w:t>communication (</w:t>
+      </w:r>
+      <w:r>
+        <w:t>côté client) ainsi que les classes nécessaires. 5h</w:t>
+      </w:r>
     </w:p>
     <w:p>
       <w:pPr>
@@ -827,8 +874,6 @@
         </w:rPr>
         <w:t>cation pour l’itération 8</w:t>
       </w:r>
-      <w:bookmarkStart w:id="1" w:name="_GoBack"/>
-      <w:bookmarkEnd w:id="1"/>
     </w:p>
     <w:p>
       <w:pPr>
@@ -893,7 +938,7 @@
               </wp:anchor>
             </w:drawing>
           </mc:Choice>
-          <mc:Fallback>
+          <mc:Fallback xmlns:w16se="http://schemas.microsoft.com/office/word/2015/wordml/symex" xmlns:cx1="http://schemas.microsoft.com/office/drawing/2015/9/8/chartex" xmlns:cx="http://schemas.microsoft.com/office/drawing/2014/chartex">
             <w:pict>
               <v:line w14:anchorId="5BFD4973" id="Connecteur droit 2" o:spid="_x0000_s1026" style="position:absolute;z-index:8;visibility:visible;mso-wrap-style:square;mso-wrap-distance-left:9pt;mso-wrap-distance-top:0;mso-wrap-distance-right:9pt;mso-wrap-distance-bottom:0;mso-position-horizontal:absolute;mso-position-horizontal-relative:margin;mso-position-vertical:absolute;mso-position-vertical-relative:text" from="0,4pt" to="485.8pt,4.8pt" o:gfxdata="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" strokecolor="#4f81bd" strokeweight=".71mm">
                 <w10:wrap anchorx="margin"/>
@@ -910,12 +955,14 @@
           <w:b/>
         </w:rPr>
       </w:pPr>
+      <w:proofErr w:type="spellStart"/>
       <w:r>
         <w:rPr>
           <w:b/>
         </w:rPr>
         <w:t>Replannification</w:t>
       </w:r>
+      <w:proofErr w:type="spellEnd"/>
       <w:r>
         <w:rPr>
           <w:b/>
@@ -1034,11 +1081,21 @@
       <w:pPr>
         <w:spacing w:after="0"/>
       </w:pPr>
-      <w:r>
-        <w:t xml:space="preserve">Gestion </w:t>
-      </w:r>
-      <w:r>
-        <w:t>des tours</w:t>
+    </w:p>
+    <w:p>
+      <w:pPr>
+        <w:spacing w:after="0"/>
+      </w:pPr>
+      <w:r>
+        <w:t>Kevin :</w:t>
+      </w:r>
+    </w:p>
+    <w:p>
+      <w:pPr>
+        <w:spacing w:after="0"/>
+      </w:pPr>
+      <w:r>
+        <w:t>Communication des tours avec les clients</w:t>
       </w:r>
       <w:r>
         <w:t> : 5h</w:t>
@@ -1054,43 +1111,10 @@
         <w:spacing w:after="0"/>
       </w:pPr>
       <w:r>
-        <w:t>Kevin :</w:t>
-      </w:r>
-    </w:p>
-    <w:p>
-      <w:pPr>
-        <w:spacing w:after="0"/>
-      </w:pPr>
-      <w:r>
-        <w:t>Gestion d</w:t>
-      </w:r>
-      <w:r>
-        <w:t>u jeu</w:t>
-      </w:r>
-      <w:r>
-        <w:t> : 5h</w:t>
-      </w:r>
-    </w:p>
-    <w:p>
-      <w:pPr>
-        <w:spacing w:after="0"/>
-      </w:pPr>
-    </w:p>
-    <w:p>
-      <w:pPr>
-        <w:spacing w:after="0"/>
-      </w:pPr>
-      <w:r>
         <w:t>Ibrahim :</w:t>
       </w:r>
-    </w:p>
-    <w:p>
-      <w:pPr>
-        <w:spacing w:after="0"/>
-      </w:pPr>
-      <w:r>
-        <w:t>Communication des scores en cours : 5h</w:t>
-      </w:r>
+      <w:bookmarkStart w:id="1" w:name="_GoBack"/>
+      <w:bookmarkEnd w:id="1"/>
     </w:p>
     <w:p>
       <w:pPr>
@@ -1110,11 +1134,16 @@
         <w:spacing w:after="0"/>
       </w:pPr>
       <w:r>
-        <w:t>Interface graphique :</w:t>
+        <w:t>Interface graphique </w:t>
+      </w:r>
+      <w:proofErr w:type="gramStart"/>
+      <w:r>
+        <w:t>:</w:t>
       </w:r>
       <w:r>
         <w:t>5h</w:t>
       </w:r>
+      <w:proofErr w:type="gramEnd"/>
     </w:p>
     <w:p>
       <w:pPr>
@@ -1134,7 +1163,18 @@
         <w:spacing w:after="0"/>
       </w:pPr>
       <w:r>
-        <w:t>Thread de communication : 7h</w:t>
+        <w:t>Thread de communication : 2</w:t>
+      </w:r>
+      <w:r>
+        <w:t>h</w:t>
+      </w:r>
+    </w:p>
+    <w:p>
+      <w:pPr>
+        <w:spacing w:after="0"/>
+      </w:pPr>
+      <w:r>
+        <w:t>Rapport : 7h</w:t>
       </w:r>
     </w:p>
     <w:p>
@@ -1160,7 +1200,7 @@
 </file>
 
 <file path=word/endnotes.xml><?xml version="1.0" encoding="utf-8"?>
-<w:endnotes xmlns:wpc="http://schemas.microsoft.com/office/word/2010/wordprocessingCanvas" xmlns:cx="http://schemas.microsoft.com/office/drawing/2014/chartex" xmlns:cx1="http://schemas.microsoft.com/office/drawing/2015/9/8/chartex" xmlns:mc="http://schemas.openxmlformats.org/markup-compatibility/2006" xmlns:o="urn:schemas-microsoft-com:office:office" xmlns:r="http://schemas.openxmlformats.org/officeDocument/2006/relationships" xmlns:m="http://schemas.openxmlformats.org/officeDocument/2006/math" xmlns:v="urn:schemas-microsoft-com:vml" xmlns:wp14="http://schemas.microsoft.com/office/word/2010/wordprocessingDrawing" xmlns:wp="http://schemas.openxmlformats.org/drawingml/2006/wordprocessingDrawing" xmlns:w10="urn:schemas-microsoft-com:office:word" xmlns:w="http://schemas.openxmlformats.org/wordprocessingml/2006/main" xmlns:w14="http://schemas.microsoft.com/office/word/2010/wordml" xmlns:w15="http://schemas.microsoft.com/office/word/2012/wordml" xmlns:w16se="http://schemas.microsoft.com/office/word/2015/wordml/symex" xmlns:wpg="http://schemas.microsoft.com/office/word/2010/wordprocessingGroup" xmlns:wpi="http://schemas.microsoft.com/office/word/2010/wordprocessingInk" xmlns:wne="http://schemas.microsoft.com/office/word/2006/wordml" xmlns:wps="http://schemas.microsoft.com/office/word/2010/wordprocessingShape" mc:Ignorable="w14 w15 w16se wp14">
+<w:endnotes xmlns:wpc="http://schemas.microsoft.com/office/word/2010/wordprocessingCanvas" xmlns:mc="http://schemas.openxmlformats.org/markup-compatibility/2006" xmlns:o="urn:schemas-microsoft-com:office:office" xmlns:r="http://schemas.openxmlformats.org/officeDocument/2006/relationships" xmlns:m="http://schemas.openxmlformats.org/officeDocument/2006/math" xmlns:v="urn:schemas-microsoft-com:vml" xmlns:wp14="http://schemas.microsoft.com/office/word/2010/wordprocessingDrawing" xmlns:wp="http://schemas.openxmlformats.org/drawingml/2006/wordprocessingDrawing" xmlns:w10="urn:schemas-microsoft-com:office:word" xmlns:w="http://schemas.openxmlformats.org/wordprocessingml/2006/main" xmlns:w14="http://schemas.microsoft.com/office/word/2010/wordml" xmlns:w15="http://schemas.microsoft.com/office/word/2012/wordml" xmlns:wpg="http://schemas.microsoft.com/office/word/2010/wordprocessingGroup" xmlns:wpi="http://schemas.microsoft.com/office/word/2010/wordprocessingInk" xmlns:wne="http://schemas.microsoft.com/office/word/2006/wordml" xmlns:wps="http://schemas.microsoft.com/office/word/2010/wordprocessingShape" mc:Ignorable="w14 w15 wp14">
   <w:endnote w:type="separator" w:id="-1">
     <w:p>
       <w:pPr>
@@ -1185,7 +1225,7 @@
 </file>
 
 <file path=word/footnotes.xml><?xml version="1.0" encoding="utf-8"?>
-<w:footnotes xmlns:wpc="http://schemas.microsoft.com/office/word/2010/wordprocessingCanvas" xmlns:cx="http://schemas.microsoft.com/office/drawing/2014/chartex" xmlns:cx1="http://schemas.microsoft.com/office/drawing/2015/9/8/chartex" xmlns:mc="http://schemas.openxmlformats.org/markup-compatibility/2006" xmlns:o="urn:schemas-microsoft-com:office:office" xmlns:r="http://schemas.openxmlformats.org/officeDocument/2006/relationships" xmlns:m="http://schemas.openxmlformats.org/officeDocument/2006/math" xmlns:v="urn:schemas-microsoft-com:vml" xmlns:wp14="http://schemas.microsoft.com/office/word/2010/wordprocessingDrawing" xmlns:wp="http://schemas.openxmlformats.org/drawingml/2006/wordprocessingDrawing" xmlns:w10="urn:schemas-microsoft-com:office:word" xmlns:w="http://schemas.openxmlformats.org/wordprocessingml/2006/main" xmlns:w14="http://schemas.microsoft.com/office/word/2010/wordml" xmlns:w15="http://schemas.microsoft.com/office/word/2012/wordml" xmlns:w16se="http://schemas.microsoft.com/office/word/2015/wordml/symex" xmlns:wpg="http://schemas.microsoft.com/office/word/2010/wordprocessingGroup" xmlns:wpi="http://schemas.microsoft.com/office/word/2010/wordprocessingInk" xmlns:wne="http://schemas.microsoft.com/office/word/2006/wordml" xmlns:wps="http://schemas.microsoft.com/office/word/2010/wordprocessingShape" mc:Ignorable="w14 w15 w16se wp14">
+<w:footnotes xmlns:wpc="http://schemas.microsoft.com/office/word/2010/wordprocessingCanvas" xmlns:mc="http://schemas.openxmlformats.org/markup-compatibility/2006" xmlns:o="urn:schemas-microsoft-com:office:office" xmlns:r="http://schemas.openxmlformats.org/officeDocument/2006/relationships" xmlns:m="http://schemas.openxmlformats.org/officeDocument/2006/math" xmlns:v="urn:schemas-microsoft-com:vml" xmlns:wp14="http://schemas.microsoft.com/office/word/2010/wordprocessingDrawing" xmlns:wp="http://schemas.openxmlformats.org/drawingml/2006/wordprocessingDrawing" xmlns:w10="urn:schemas-microsoft-com:office:word" xmlns:w="http://schemas.openxmlformats.org/wordprocessingml/2006/main" xmlns:w14="http://schemas.microsoft.com/office/word/2010/wordml" xmlns:w15="http://schemas.microsoft.com/office/word/2012/wordml" xmlns:wpg="http://schemas.microsoft.com/office/word/2010/wordprocessingGroup" xmlns:wpi="http://schemas.microsoft.com/office/word/2010/wordprocessingInk" xmlns:wne="http://schemas.microsoft.com/office/word/2006/wordml" xmlns:wps="http://schemas.microsoft.com/office/word/2010/wordprocessingShape" mc:Ignorable="w14 w15 wp14">
   <w:footnote w:type="separator" w:id="-1">
     <w:p>
       <w:pPr>
@@ -1210,7 +1250,7 @@
 </file>
 
 <file path=word/header1.xml><?xml version="1.0" encoding="utf-8"?>
-<w:hdr xmlns:wpc="http://schemas.microsoft.com/office/word/2010/wordprocessingCanvas" xmlns:cx="http://schemas.microsoft.com/office/drawing/2014/chartex" xmlns:cx1="http://schemas.microsoft.com/office/drawing/2015/9/8/chartex" xmlns:mc="http://schemas.openxmlformats.org/markup-compatibility/2006" xmlns:o="urn:schemas-microsoft-com:office:office" xmlns:r="http://schemas.openxmlformats.org/officeDocument/2006/relationships" xmlns:m="http://schemas.openxmlformats.org/officeDocument/2006/math" xmlns:v="urn:schemas-microsoft-com:vml" xmlns:wp14="http://schemas.microsoft.com/office/word/2010/wordprocessingDrawing" xmlns:wp="http://schemas.openxmlformats.org/drawingml/2006/wordprocessingDrawing" xmlns:w10="urn:schemas-microsoft-com:office:word" xmlns:w="http://schemas.openxmlformats.org/wordprocessingml/2006/main" xmlns:w14="http://schemas.microsoft.com/office/word/2010/wordml" xmlns:w15="http://schemas.microsoft.com/office/word/2012/wordml" xmlns:w16se="http://schemas.microsoft.com/office/word/2015/wordml/symex" xmlns:wpg="http://schemas.microsoft.com/office/word/2010/wordprocessingGroup" xmlns:wpi="http://schemas.microsoft.com/office/word/2010/wordprocessingInk" xmlns:wne="http://schemas.microsoft.com/office/word/2006/wordml" xmlns:wps="http://schemas.microsoft.com/office/word/2010/wordprocessingShape" mc:Ignorable="w14 w15 w16se wp14">
+<w:hdr xmlns:wpc="http://schemas.microsoft.com/office/word/2010/wordprocessingCanvas" xmlns:mc="http://schemas.openxmlformats.org/markup-compatibility/2006" xmlns:o="urn:schemas-microsoft-com:office:office" xmlns:r="http://schemas.openxmlformats.org/officeDocument/2006/relationships" xmlns:m="http://schemas.openxmlformats.org/officeDocument/2006/math" xmlns:v="urn:schemas-microsoft-com:vml" xmlns:wp14="http://schemas.microsoft.com/office/word/2010/wordprocessingDrawing" xmlns:wp="http://schemas.openxmlformats.org/drawingml/2006/wordprocessingDrawing" xmlns:w10="urn:schemas-microsoft-com:office:word" xmlns:w="http://schemas.openxmlformats.org/wordprocessingml/2006/main" xmlns:w14="http://schemas.microsoft.com/office/word/2010/wordml" xmlns:w15="http://schemas.microsoft.com/office/word/2012/wordml" xmlns:wpg="http://schemas.microsoft.com/office/word/2010/wordprocessingGroup" xmlns:wpi="http://schemas.microsoft.com/office/word/2010/wordprocessingInk" xmlns:wne="http://schemas.microsoft.com/office/word/2006/wordml" xmlns:wps="http://schemas.microsoft.com/office/word/2010/wordprocessingShape" mc:Ignorable="w14 w15 wp14">
   <w:p>
     <w:pPr>
       <w:spacing w:line="264" w:lineRule="auto"/>
@@ -1284,7 +1324,7 @@
             </wp:anchor>
           </w:drawing>
         </mc:Choice>
-        <mc:Fallback>
+        <mc:Fallback xmlns:w16se="http://schemas.microsoft.com/office/word/2015/wordml/symex" xmlns:cx1="http://schemas.microsoft.com/office/drawing/2015/9/8/chartex" xmlns:cx="http://schemas.microsoft.com/office/drawing/2014/chartex">
           <w:pict>
             <v:rect w14:anchorId="195D225C" id="Rectangle 41" o:spid="_x0000_s1026" style="position:absolute;margin-left:0;margin-top:0;width:578.3pt;height:812.7pt;z-index:-503316477;visibility:visible;mso-wrap-style:square;mso-width-percent:950;mso-height-percent:950;mso-wrap-distance-left:9pt;mso-wrap-distance-top:0;mso-wrap-distance-right:9pt;mso-wrap-distance-bottom:0;mso-position-horizontal:center;mso-position-horizontal-relative:page;mso-position-vertical:center;mso-position-vertical-relative:page;mso-width-percent:950;mso-height-percent:950;mso-width-relative:page;mso-height-relative:page;v-text-anchor:top" o:gfxdata="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" filled="f" strokecolor="#747070 [1614]" strokeweight="1pt">
               <w10:wrap anchorx="page" anchory="page"/>
@@ -1315,6 +1355,7 @@
         </w:r>
       </w:sdtContent>
     </w:sdt>
+    <w:proofErr w:type="spellStart"/>
     <w:r>
       <w:rPr>
         <w:color w:val="5B9BD5" w:themeColor="accent1"/>
@@ -1322,6 +1363,7 @@
       </w:rPr>
       <w:t>Yahtzee</w:t>
     </w:r>
+    <w:proofErr w:type="spellEnd"/>
   </w:p>
   <w:p>
     <w:pPr>
@@ -1332,7 +1374,7 @@
 </file>
 
 <file path=word/numbering.xml><?xml version="1.0" encoding="utf-8"?>
-<w:numbering xmlns:wpc="http://schemas.microsoft.com/office/word/2010/wordprocessingCanvas" xmlns:cx="http://schemas.microsoft.com/office/drawing/2014/chartex" xmlns:cx1="http://schemas.microsoft.com/office/drawing/2015/9/8/chartex" xmlns:mc="http://schemas.openxmlformats.org/markup-compatibility/2006" xmlns:o="urn:schemas-microsoft-com:office:office" xmlns:r="http://schemas.openxmlformats.org/officeDocument/2006/relationships" xmlns:m="http://schemas.openxmlformats.org/officeDocument/2006/math" xmlns:v="urn:schemas-microsoft-com:vml" xmlns:wp14="http://schemas.microsoft.com/office/word/2010/wordprocessingDrawing" xmlns:wp="http://schemas.openxmlformats.org/drawingml/2006/wordprocessingDrawing" xmlns:w10="urn:schemas-microsoft-com:office:word" xmlns:w="http://schemas.openxmlformats.org/wordprocessingml/2006/main" xmlns:w14="http://schemas.microsoft.com/office/word/2010/wordml" xmlns:w15="http://schemas.microsoft.com/office/word/2012/wordml" xmlns:w16se="http://schemas.microsoft.com/office/word/2015/wordml/symex" xmlns:wpg="http://schemas.microsoft.com/office/word/2010/wordprocessingGroup" xmlns:wpi="http://schemas.microsoft.com/office/word/2010/wordprocessingInk" xmlns:wne="http://schemas.microsoft.com/office/word/2006/wordml" xmlns:wps="http://schemas.microsoft.com/office/word/2010/wordprocessingShape" mc:Ignorable="w14 w15 w16se wp14">
+<w:numbering xmlns:wpc="http://schemas.microsoft.com/office/word/2010/wordprocessingCanvas" xmlns:mc="http://schemas.openxmlformats.org/markup-compatibility/2006" xmlns:o="urn:schemas-microsoft-com:office:office" xmlns:r="http://schemas.openxmlformats.org/officeDocument/2006/relationships" xmlns:m="http://schemas.openxmlformats.org/officeDocument/2006/math" xmlns:v="urn:schemas-microsoft-com:vml" xmlns:wp14="http://schemas.microsoft.com/office/word/2010/wordprocessingDrawing" xmlns:wp="http://schemas.openxmlformats.org/drawingml/2006/wordprocessingDrawing" xmlns:w10="urn:schemas-microsoft-com:office:word" xmlns:w="http://schemas.openxmlformats.org/wordprocessingml/2006/main" xmlns:w14="http://schemas.microsoft.com/office/word/2010/wordml" xmlns:w15="http://schemas.microsoft.com/office/word/2012/wordml" xmlns:wpg="http://schemas.microsoft.com/office/word/2010/wordprocessingGroup" xmlns:wpi="http://schemas.microsoft.com/office/word/2010/wordprocessingInk" xmlns:wne="http://schemas.microsoft.com/office/word/2006/wordml" xmlns:wps="http://schemas.microsoft.com/office/word/2010/wordprocessingShape" mc:Ignorable="w14 w15 wp14">
   <w:abstractNum w:abstractNumId="0" w15:restartNumberingAfterBreak="0">
     <w:nsid w:val="44331693"/>
     <w:multiLevelType w:val="hybridMultilevel"/>
@@ -1694,7 +1736,7 @@
 </file>
 
 <file path=word/styles.xml><?xml version="1.0" encoding="utf-8"?>
-<w:styles xmlns:mc="http://schemas.openxmlformats.org/markup-compatibility/2006" xmlns:r="http://schemas.openxmlformats.org/officeDocument/2006/relationships" xmlns:w="http://schemas.openxmlformats.org/wordprocessingml/2006/main" xmlns:w14="http://schemas.microsoft.com/office/word/2010/wordml" xmlns:w15="http://schemas.microsoft.com/office/word/2012/wordml" xmlns:w16se="http://schemas.microsoft.com/office/word/2015/wordml/symex" mc:Ignorable="w14 w15 w16se">
+<w:styles xmlns:mc="http://schemas.openxmlformats.org/markup-compatibility/2006" xmlns:r="http://schemas.openxmlformats.org/officeDocument/2006/relationships" xmlns:w="http://schemas.openxmlformats.org/wordprocessingml/2006/main" xmlns:w14="http://schemas.microsoft.com/office/word/2010/wordml" xmlns:w15="http://schemas.microsoft.com/office/word/2012/wordml" mc:Ignorable="w14 w15">
   <w:docDefaults>
     <w:rPrDefault>
       <w:rPr>
@@ -2650,7 +2692,7 @@
 </file>
 
 <file path=customXml/itemProps1.xml><?xml version="1.0" encoding="utf-8"?>
-<ds:datastoreItem xmlns:ds="http://schemas.openxmlformats.org/officeDocument/2006/customXml" ds:itemID="{A055FF70-6A43-40A0-A8BD-2FA3E1BABB93}">
+<ds:datastoreItem xmlns:ds="http://schemas.openxmlformats.org/officeDocument/2006/customXml" ds:itemID="{2DF96F69-38B4-4FF7-8C8B-70F9EE9A0BEA}">
   <ds:schemaRefs>
     <ds:schemaRef ds:uri="http://schemas.openxmlformats.org/officeDocument/2006/bibliography"/>
   </ds:schemaRefs>

</xml_diff>